<commit_message>
Revert "Revert "Update prova.docx""
This reverts commit 5af850c3ab1c9bfd143c691495c6e5f788438247.
</commit_message>
<xml_diff>
--- a/prova.docx
+++ b/prova.docx
@@ -51,6 +51,26 @@
           <w:lang w:val="en-GB"/>
         </w:rPr>
         <w:t xml:space="preserve"> with git.</w:t>
+      </w:r>
+    </w:p>
+    <w:p>
+      <w:pPr>
+        <w:rPr>
+          <w:lang w:val="en-GB"/>
+        </w:rPr>
+      </w:pPr>
+    </w:p>
+    <w:p>
+      <w:pPr>
+        <w:rPr>
+          <w:lang w:val="en-GB"/>
+        </w:rPr>
+      </w:pPr>
+      <w:r>
+        <w:rPr>
+          <w:lang w:val="en-GB"/>
+        </w:rPr>
+        <w:t>Ok, the first commit went through. Let’s see if this also does.</w:t>
       </w:r>
     </w:p>
     <w:sectPr>

</xml_diff>